<commit_message>
Finshed Lead Score Case Study
</commit_message>
<xml_diff>
--- a/15 Lead Scoring Case Study/Assignment Subjective Questions.docx
+++ b/15 Lead Scoring Case Study/Assignment Subjective Questions.docx
@@ -1,6 +1,6 @@
 
 <file path=word/document.xml><?xml version="1.0" encoding="utf-8"?>
-<w:document xmlns:wpc="http://schemas.microsoft.com/office/word/2010/wordprocessingCanvas" xmlns:cx="http://schemas.microsoft.com/office/drawing/2014/chartex" xmlns:cx1="http://schemas.microsoft.com/office/drawing/2015/9/8/chartex" xmlns:cx2="http://schemas.microsoft.com/office/drawing/2015/10/21/chartex" xmlns:cx3="http://schemas.microsoft.com/office/drawing/2016/5/9/chartex" xmlns:cx4="http://schemas.microsoft.com/office/drawing/2016/5/10/chartex" xmlns:cx5="http://schemas.microsoft.com/office/drawing/2016/5/11/chartex" xmlns:cx6="http://schemas.microsoft.com/office/drawing/2016/5/12/chartex" xmlns:cx7="http://schemas.microsoft.com/office/drawing/2016/5/13/chartex" xmlns:cx8="http://schemas.microsoft.com/office/drawing/2016/5/14/chartex" xmlns:mc="http://schemas.openxmlformats.org/markup-compatibility/2006" xmlns:aink="http://schemas.microsoft.com/office/drawing/2016/ink" xmlns:am3d="http://schemas.microsoft.com/office/drawing/2017/model3d" xmlns:o="urn:schemas-microsoft-com:office:office" xmlns:r="http://schemas.openxmlformats.org/officeDocument/2006/relationships" xmlns:m="http://schemas.openxmlformats.org/officeDocument/2006/math" xmlns:v="urn:schemas-microsoft-com:vml" xmlns:wp14="http://schemas.microsoft.com/office/word/2010/wordprocessingDrawing" xmlns:wp="http://schemas.openxmlformats.org/drawingml/2006/wordprocessingDrawing" xmlns:w10="urn:schemas-microsoft-com:office:word" xmlns:w="http://schemas.openxmlformats.org/wordprocessingml/2006/main" xmlns:w14="http://schemas.microsoft.com/office/word/2010/wordml" xmlns:w15="http://schemas.microsoft.com/office/word/2012/wordml" xmlns:w16cid="http://schemas.microsoft.com/office/word/2016/wordml/cid" xmlns:w16se="http://schemas.microsoft.com/office/word/2015/wordml/symex" xmlns:wpg="http://schemas.microsoft.com/office/word/2010/wordprocessingGroup" xmlns:wpi="http://schemas.microsoft.com/office/word/2010/wordprocessingInk" xmlns:wne="http://schemas.microsoft.com/office/word/2006/wordml" xmlns:wps="http://schemas.microsoft.com/office/word/2010/wordprocessingShape" mc:Ignorable="w14 w15 w16se w16cid wp14">
+<w:document xmlns:wpc="http://schemas.microsoft.com/office/word/2010/wordprocessingCanvas" xmlns:cx="http://schemas.microsoft.com/office/drawing/2014/chartex" xmlns:cx1="http://schemas.microsoft.com/office/drawing/2015/9/8/chartex" xmlns:cx2="http://schemas.microsoft.com/office/drawing/2015/10/21/chartex" xmlns:cx3="http://schemas.microsoft.com/office/drawing/2016/5/9/chartex" xmlns:cx4="http://schemas.microsoft.com/office/drawing/2016/5/10/chartex" xmlns:cx5="http://schemas.microsoft.com/office/drawing/2016/5/11/chartex" xmlns:cx6="http://schemas.microsoft.com/office/drawing/2016/5/12/chartex" xmlns:cx7="http://schemas.microsoft.com/office/drawing/2016/5/13/chartex" xmlns:cx8="http://schemas.microsoft.com/office/drawing/2016/5/14/chartex" xmlns:mc="http://schemas.openxmlformats.org/markup-compatibility/2006" xmlns:aink="http://schemas.microsoft.com/office/drawing/2016/ink" xmlns:am3d="http://schemas.microsoft.com/office/drawing/2017/model3d" xmlns:o="urn:schemas-microsoft-com:office:office" xmlns:r="http://schemas.openxmlformats.org/officeDocument/2006/relationships" xmlns:m="http://schemas.openxmlformats.org/officeDocument/2006/math" xmlns:v="urn:schemas-microsoft-com:vml" xmlns:wp14="http://schemas.microsoft.com/office/word/2010/wordprocessingDrawing" xmlns:wp="http://schemas.openxmlformats.org/drawingml/2006/wordprocessingDrawing" xmlns:w10="urn:schemas-microsoft-com:office:word" xmlns:w="http://schemas.openxmlformats.org/wordprocessingml/2006/main" xmlns:w14="http://schemas.microsoft.com/office/word/2010/wordml" xmlns:w15="http://schemas.microsoft.com/office/word/2012/wordml" xmlns:w16cex="http://schemas.microsoft.com/office/word/2018/wordml/cex" xmlns:w16cid="http://schemas.microsoft.com/office/word/2016/wordml/cid" xmlns:w16="http://schemas.microsoft.com/office/word/2018/wordml" xmlns:w16se="http://schemas.microsoft.com/office/word/2015/wordml/symex" xmlns:wpg="http://schemas.microsoft.com/office/word/2010/wordprocessingGroup" xmlns:wpi="http://schemas.microsoft.com/office/word/2010/wordprocessingInk" xmlns:wne="http://schemas.microsoft.com/office/word/2006/wordml" xmlns:wps="http://schemas.microsoft.com/office/word/2010/wordprocessingShape" mc:Ignorable="w14 w15 w16se w16cid w16 w16cex wp14">
   <w:body>
     <w:p>
       <w:pPr>
@@ -12,8 +12,106 @@
       <w:r>
         <w:t>Which are the top three variables in your model which contribute most towards the probability of a lead getting converted?</w:t>
       </w:r>
-      <w:r>
-        <w:br/>
+    </w:p>
+    <w:p>
+      <w:pPr>
+        <w:ind w:left="360"/>
+      </w:pPr>
+      <w:r>
+        <w:rPr>
+          <w:b/>
+          <w:bCs/>
+        </w:rPr>
+        <w:t>Answer</w:t>
+      </w:r>
+      <w:r>
+        <w:t>: The top 3 variables in the model are:</w:t>
+      </w:r>
+    </w:p>
+    <w:p>
+      <w:pPr>
+        <w:numPr>
+          <w:ilvl w:val="0"/>
+          <w:numId w:val="2"/>
+        </w:numPr>
+        <w:shd w:val="clear" w:color="auto" w:fill="FFFFFF"/>
+        <w:spacing w:before="100" w:beforeAutospacing="1" w:after="100" w:afterAutospacing="1" w:line="240" w:lineRule="auto"/>
+        <w:rPr>
+          <w:rFonts w:ascii="Times New Roman" w:eastAsia="Times New Roman" w:hAnsi="Times New Roman" w:cs="Times New Roman"/>
+          <w:sz w:val="24"/>
+          <w:szCs w:val="24"/>
+          <w:lang w:eastAsia="en-IN"/>
+        </w:rPr>
+      </w:pPr>
+      <w:r>
+        <w:rPr>
+          <w:rFonts w:ascii="Times New Roman" w:eastAsia="Times New Roman" w:hAnsi="Times New Roman" w:cs="Times New Roman"/>
+          <w:sz w:val="24"/>
+          <w:szCs w:val="24"/>
+          <w:lang w:eastAsia="en-IN"/>
+        </w:rPr>
+        <w:t>Tags</w:t>
+      </w:r>
+    </w:p>
+    <w:p>
+      <w:pPr>
+        <w:numPr>
+          <w:ilvl w:val="0"/>
+          <w:numId w:val="2"/>
+        </w:numPr>
+        <w:shd w:val="clear" w:color="auto" w:fill="FFFFFF"/>
+        <w:spacing w:before="100" w:beforeAutospacing="1" w:after="100" w:afterAutospacing="1" w:line="240" w:lineRule="auto"/>
+        <w:rPr>
+          <w:rFonts w:ascii="Times New Roman" w:eastAsia="Times New Roman" w:hAnsi="Times New Roman" w:cs="Times New Roman"/>
+          <w:sz w:val="24"/>
+          <w:szCs w:val="24"/>
+          <w:lang w:eastAsia="en-IN"/>
+        </w:rPr>
+      </w:pPr>
+      <w:r>
+        <w:rPr>
+          <w:rFonts w:ascii="Times New Roman" w:eastAsia="Times New Roman" w:hAnsi="Times New Roman" w:cs="Times New Roman"/>
+          <w:sz w:val="24"/>
+          <w:szCs w:val="24"/>
+          <w:lang w:eastAsia="en-IN"/>
+        </w:rPr>
+        <w:t xml:space="preserve">What is your current </w:t>
+      </w:r>
+      <w:proofErr w:type="gramStart"/>
+      <w:r>
+        <w:rPr>
+          <w:rFonts w:ascii="Times New Roman" w:eastAsia="Times New Roman" w:hAnsi="Times New Roman" w:cs="Times New Roman"/>
+          <w:sz w:val="24"/>
+          <w:szCs w:val="24"/>
+          <w:lang w:eastAsia="en-IN"/>
+        </w:rPr>
+        <w:t>occupation</w:t>
+      </w:r>
+      <w:proofErr w:type="gramEnd"/>
+    </w:p>
+    <w:p>
+      <w:pPr>
+        <w:numPr>
+          <w:ilvl w:val="0"/>
+          <w:numId w:val="2"/>
+        </w:numPr>
+        <w:shd w:val="clear" w:color="auto" w:fill="FFFFFF"/>
+        <w:spacing w:before="100" w:beforeAutospacing="1" w:after="100" w:afterAutospacing="1" w:line="240" w:lineRule="auto"/>
+        <w:rPr>
+          <w:rFonts w:ascii="Times New Roman" w:eastAsia="Times New Roman" w:hAnsi="Times New Roman" w:cs="Times New Roman"/>
+          <w:sz w:val="24"/>
+          <w:szCs w:val="24"/>
+          <w:lang w:eastAsia="en-IN"/>
+        </w:rPr>
+      </w:pPr>
+      <w:r>
+        <w:rPr>
+          <w:rFonts w:ascii="Times New Roman" w:eastAsia="Times New Roman" w:hAnsi="Times New Roman" w:cs="Times New Roman"/>
+          <w:sz w:val="24"/>
+          <w:szCs w:val="24"/>
+          <w:lang w:eastAsia="en-IN"/>
+        </w:rPr>
+        <w:t>Lead Source</w:t>
       </w:r>
     </w:p>
     <w:p>
@@ -27,6 +125,172 @@
         <w:t>What are the top 3 categorical/dummy variables in the model which should be focused the most on in order to increase the probability of lead conversion?</w:t>
       </w:r>
     </w:p>
+    <w:p>
+      <w:pPr>
+        <w:ind w:left="360"/>
+      </w:pPr>
+      <w:r>
+        <w:rPr>
+          <w:b/>
+          <w:bCs/>
+        </w:rPr>
+        <w:t>Answer:</w:t>
+      </w:r>
+      <w:r>
+        <w:rPr>
+          <w:b/>
+          <w:bCs/>
+        </w:rPr>
+        <w:t xml:space="preserve"> </w:t>
+      </w:r>
+      <w:r>
+        <w:t>T</w:t>
+      </w:r>
+      <w:r>
+        <w:t>he top 3 categorical/dummy variables in the model</w:t>
+      </w:r>
+      <w:r>
+        <w:t xml:space="preserve"> are:</w:t>
+      </w:r>
+    </w:p>
+    <w:p>
+      <w:pPr>
+        <w:ind w:left="360"/>
+        <w:rPr>
+          <w:rFonts w:ascii="Times New Roman" w:eastAsia="Times New Roman" w:hAnsi="Times New Roman" w:cs="Times New Roman"/>
+          <w:sz w:val="24"/>
+          <w:szCs w:val="24"/>
+          <w:lang w:eastAsia="en-IN"/>
+        </w:rPr>
+      </w:pPr>
+    </w:p>
+    <w:p>
+      <w:pPr>
+        <w:pStyle w:val="ListParagraph"/>
+        <w:numPr>
+          <w:ilvl w:val="0"/>
+          <w:numId w:val="8"/>
+        </w:numPr>
+      </w:pPr>
+      <w:r>
+        <w:rPr>
+          <w:rFonts w:ascii="Times New Roman" w:eastAsia="Times New Roman" w:hAnsi="Times New Roman" w:cs="Times New Roman"/>
+          <w:sz w:val="24"/>
+          <w:szCs w:val="24"/>
+          <w:lang w:eastAsia="en-IN"/>
+        </w:rPr>
+        <w:t>0.6311 (</w:t>
+      </w:r>
+      <w:proofErr w:type="spellStart"/>
+      <w:r>
+        <w:rPr>
+          <w:rFonts w:ascii="Times New Roman" w:eastAsia="Times New Roman" w:hAnsi="Times New Roman" w:cs="Times New Roman"/>
+          <w:sz w:val="24"/>
+          <w:szCs w:val="24"/>
+          <w:lang w:eastAsia="en-IN"/>
+        </w:rPr>
+        <w:t>Tags_Lost</w:t>
+      </w:r>
+      <w:proofErr w:type="spellEnd"/>
+      <w:r>
+        <w:rPr>
+          <w:rFonts w:ascii="Times New Roman" w:eastAsia="Times New Roman" w:hAnsi="Times New Roman" w:cs="Times New Roman"/>
+          <w:sz w:val="24"/>
+          <w:szCs w:val="24"/>
+          <w:lang w:eastAsia="en-IN"/>
+        </w:rPr>
+        <w:t xml:space="preserve"> to EINS)</w:t>
+      </w:r>
+    </w:p>
+    <w:p>
+      <w:pPr>
+        <w:pStyle w:val="ListParagraph"/>
+        <w:numPr>
+          <w:ilvl w:val="0"/>
+          <w:numId w:val="8"/>
+        </w:numPr>
+        <w:rPr>
+          <w:rFonts w:ascii="Times New Roman" w:eastAsia="Times New Roman" w:hAnsi="Times New Roman" w:cs="Times New Roman"/>
+          <w:sz w:val="24"/>
+          <w:szCs w:val="24"/>
+          <w:lang w:eastAsia="en-IN"/>
+        </w:rPr>
+      </w:pPr>
+      <w:r>
+        <w:rPr>
+          <w:rFonts w:ascii="Times New Roman" w:eastAsia="Times New Roman" w:hAnsi="Times New Roman" w:cs="Times New Roman"/>
+          <w:sz w:val="24"/>
+          <w:szCs w:val="24"/>
+          <w:lang w:eastAsia="en-IN"/>
+        </w:rPr>
+        <w:t>0.5537 (</w:t>
+      </w:r>
+      <w:proofErr w:type="spellStart"/>
+      <w:r>
+        <w:rPr>
+          <w:rFonts w:ascii="Times New Roman" w:eastAsia="Times New Roman" w:hAnsi="Times New Roman" w:cs="Times New Roman"/>
+          <w:sz w:val="24"/>
+          <w:szCs w:val="24"/>
+          <w:lang w:eastAsia="en-IN"/>
+        </w:rPr>
+        <w:t>Tags_Closed</w:t>
+      </w:r>
+      <w:proofErr w:type="spellEnd"/>
+      <w:r>
+        <w:rPr>
+          <w:rFonts w:ascii="Times New Roman" w:eastAsia="Times New Roman" w:hAnsi="Times New Roman" w:cs="Times New Roman"/>
+          <w:sz w:val="24"/>
+          <w:szCs w:val="24"/>
+          <w:lang w:eastAsia="en-IN"/>
+        </w:rPr>
+        <w:t xml:space="preserve"> by Horizon)</w:t>
+      </w:r>
+    </w:p>
+    <w:p>
+      <w:pPr>
+        <w:pStyle w:val="ListParagraph"/>
+        <w:numPr>
+          <w:ilvl w:val="0"/>
+          <w:numId w:val="8"/>
+        </w:numPr>
+        <w:rPr>
+          <w:rFonts w:ascii="Times New Roman" w:eastAsia="Times New Roman" w:hAnsi="Times New Roman" w:cs="Times New Roman"/>
+          <w:sz w:val="24"/>
+          <w:szCs w:val="24"/>
+          <w:lang w:eastAsia="en-IN"/>
+        </w:rPr>
+      </w:pPr>
+      <w:r>
+        <w:rPr>
+          <w:rFonts w:ascii="Times New Roman" w:eastAsia="Times New Roman" w:hAnsi="Times New Roman" w:cs="Times New Roman"/>
+          <w:sz w:val="24"/>
+          <w:szCs w:val="24"/>
+          <w:lang w:eastAsia="en-IN"/>
+        </w:rPr>
+        <w:t>-0.5211 (</w:t>
+      </w:r>
+      <w:proofErr w:type="spellStart"/>
+      <w:r>
+        <w:rPr>
+          <w:rFonts w:ascii="Times New Roman" w:eastAsia="Times New Roman" w:hAnsi="Times New Roman" w:cs="Times New Roman"/>
+          <w:sz w:val="24"/>
+          <w:szCs w:val="24"/>
+          <w:lang w:eastAsia="en-IN"/>
+        </w:rPr>
+        <w:t>Tags_wrong</w:t>
+      </w:r>
+      <w:proofErr w:type="spellEnd"/>
+      <w:r>
+        <w:rPr>
+          <w:rFonts w:ascii="Times New Roman" w:eastAsia="Times New Roman" w:hAnsi="Times New Roman" w:cs="Times New Roman"/>
+          <w:sz w:val="24"/>
+          <w:szCs w:val="24"/>
+          <w:lang w:eastAsia="en-IN"/>
+        </w:rPr>
+        <w:t xml:space="preserve"> number given)</w:t>
+      </w:r>
+    </w:p>
+    <w:p/>
     <w:p/>
     <w:p>
       <w:pPr>
@@ -36,15 +300,15 @@
         </w:numPr>
       </w:pPr>
       <w:r>
-        <w:t>X Education has a period of 2 months every year during which they hire some interns. The sales team</w:t>
+        <w:t xml:space="preserve">X Education has a period of 2 months every year during which they hire some interns. The sales team, in particular, has around 10 interns allotted to them. </w:t>
       </w:r>
       <w:proofErr w:type="gramStart"/>
       <w:r>
-        <w:t>, in particular, has</w:t>
+        <w:t>So</w:t>
       </w:r>
       <w:proofErr w:type="gramEnd"/>
       <w:r>
-        <w:t xml:space="preserve"> around 10 interns allotted to them. </w:t>
+        <w:t xml:space="preserve"> during this phase, they wish to make the lead conversion more aggressive. </w:t>
       </w:r>
       <w:proofErr w:type="gramStart"/>
       <w:r>
@@ -52,15 +316,99 @@
       </w:r>
       <w:proofErr w:type="gramEnd"/>
       <w:r>
-        <w:t xml:space="preserve"> during this phase, they wish to make the lead conversion more aggressive. </w:t>
+        <w:t xml:space="preserve"> they want almost all of the potential leads (i.e. the customers who have been predicted as 1 by the model) to be converted and hence, want to make phone calls to as much of such people as possible. Suggest a good strategy they should employ at this stage.</w:t>
+      </w:r>
+    </w:p>
+    <w:p>
+      <w:pPr>
+        <w:ind w:left="360"/>
+        <w:rPr>
+          <w:b/>
+          <w:bCs/>
+        </w:rPr>
+      </w:pPr>
+      <w:r>
+        <w:rPr>
+          <w:b/>
+          <w:bCs/>
+        </w:rPr>
+        <w:t>Answer:</w:t>
+      </w:r>
+      <w:r>
+        <w:rPr>
+          <w:b/>
+          <w:bCs/>
+        </w:rPr>
+        <w:t xml:space="preserve"> </w:t>
+      </w:r>
+    </w:p>
+    <w:p>
+      <w:pPr>
+        <w:pStyle w:val="ListParagraph"/>
+        <w:numPr>
+          <w:ilvl w:val="0"/>
+          <w:numId w:val="9"/>
+        </w:numPr>
+      </w:pPr>
+      <w:r>
+        <w:t xml:space="preserve">Since more conversions is important and 10 interns can be employed just for this task, they can firstly let the Machine Learning team know about this and in turn that team can reduce the cutoff for classification so that </w:t>
       </w:r>
       <w:proofErr w:type="gramStart"/>
       <w:r>
-        <w:t>So</w:t>
+        <w:t>more</w:t>
       </w:r>
       <w:proofErr w:type="gramEnd"/>
       <w:r>
-        <w:t xml:space="preserve"> they want almost all of the potential leads (i.e. the customers who have been predicted as 1 by the model) to be converted and hence, want to make phone calls to as much of such people as possible. Suggest a good strategy they should employ at this stage.</w:t>
+        <w:t xml:space="preserve"> number of probable people can be added in the list.</w:t>
+      </w:r>
+    </w:p>
+    <w:p>
+      <w:pPr>
+        <w:pStyle w:val="ListParagraph"/>
+        <w:numPr>
+          <w:ilvl w:val="0"/>
+          <w:numId w:val="9"/>
+        </w:numPr>
+      </w:pPr>
+      <w:r>
+        <w:t>More emphasis must be added to leads with tags such as Lost to EINS, closed by the Horizon or will revert after reading the mail.</w:t>
+      </w:r>
+    </w:p>
+    <w:p>
+      <w:pPr>
+        <w:pStyle w:val="ListParagraph"/>
+        <w:numPr>
+          <w:ilvl w:val="0"/>
+          <w:numId w:val="9"/>
+        </w:numPr>
+      </w:pPr>
+      <w:proofErr w:type="gramStart"/>
+      <w:r>
+        <w:t>Also</w:t>
+      </w:r>
+      <w:proofErr w:type="gramEnd"/>
+      <w:r>
+        <w:t xml:space="preserve"> maximum focus amongst the Current occupation must be unemployed people and X education must start placement drives as well.</w:t>
+      </w:r>
+    </w:p>
+    <w:p>
+      <w:pPr>
+        <w:pStyle w:val="ListParagraph"/>
+        <w:numPr>
+          <w:ilvl w:val="0"/>
+          <w:numId w:val="9"/>
+        </w:numPr>
+      </w:pPr>
+      <w:r>
+        <w:t xml:space="preserve">They </w:t>
+      </w:r>
+      <w:proofErr w:type="spellStart"/>
+      <w:r>
+        <w:t>musy</w:t>
+      </w:r>
+      <w:proofErr w:type="spellEnd"/>
+      <w:r>
+        <w:t xml:space="preserve"> focus on leads whose last activities might involve sending SMS es to them.</w:t>
       </w:r>
       <w:r>
         <w:br/>
@@ -87,10 +435,80 @@
       <w:r>
         <w:t>z</w:t>
       </w:r>
-      <w:bookmarkStart w:id="0" w:name="_GoBack"/>
-      <w:bookmarkEnd w:id="0"/>
       <w:r>
         <w:t>e the rate of useless phone calls. Suggest a strategy they should employ at this stage.</w:t>
+      </w:r>
+    </w:p>
+    <w:p>
+      <w:r>
+        <w:rPr>
+          <w:b/>
+          <w:bCs/>
+        </w:rPr>
+        <w:t>Answer:</w:t>
+      </w:r>
+      <w:r>
+        <w:rPr>
+          <w:b/>
+          <w:bCs/>
+        </w:rPr>
+        <w:t xml:space="preserve">  </w:t>
+      </w:r>
+    </w:p>
+    <w:p>
+      <w:pPr>
+        <w:pStyle w:val="ListParagraph"/>
+        <w:numPr>
+          <w:ilvl w:val="0"/>
+          <w:numId w:val="13"/>
+        </w:numPr>
+      </w:pPr>
+      <w:r>
+        <w:t xml:space="preserve">In such a case, where optimum conversion is necessary with minimum calls, </w:t>
+      </w:r>
+      <w:r>
+        <w:t xml:space="preserve">they can firstly let the Machine Learning team know about this and in turn that team can </w:t>
+      </w:r>
+      <w:r>
+        <w:lastRenderedPageBreak/>
+        <w:t>increase</w:t>
+      </w:r>
+      <w:r>
+        <w:t xml:space="preserve"> the cutoff </w:t>
+      </w:r>
+      <w:r>
+        <w:t xml:space="preserve">for classification </w:t>
+      </w:r>
+      <w:r>
+        <w:t xml:space="preserve">so that </w:t>
+      </w:r>
+      <w:proofErr w:type="gramStart"/>
+      <w:r>
+        <w:t>more</w:t>
+      </w:r>
+      <w:proofErr w:type="gramEnd"/>
+      <w:r>
+        <w:t xml:space="preserve"> number of probable people can be added in the list.</w:t>
+      </w:r>
+    </w:p>
+    <w:p>
+      <w:pPr>
+        <w:pStyle w:val="ListParagraph"/>
+        <w:numPr>
+          <w:ilvl w:val="0"/>
+          <w:numId w:val="13"/>
+        </w:numPr>
+      </w:pPr>
+      <w:r>
+        <w:t xml:space="preserve">More emphasis must be given on scheduling emails to be sent by an automation tool like selenium or everyday scheduler can be used. Same procedure can be applied for sending </w:t>
+      </w:r>
+      <w:proofErr w:type="spellStart"/>
+      <w:r>
+        <w:t>SMSes</w:t>
+      </w:r>
+      <w:proofErr w:type="spellEnd"/>
+      <w:r>
+        <w:t xml:space="preserve"> using services like Way2SMS but more sophisticated.</w:t>
       </w:r>
     </w:p>
     <w:sectPr>
@@ -104,8 +522,1103 @@
 </file>
 
 <file path=word/numbering.xml><?xml version="1.0" encoding="utf-8"?>
-<w:numbering xmlns:wpc="http://schemas.microsoft.com/office/word/2010/wordprocessingCanvas" xmlns:cx="http://schemas.microsoft.com/office/drawing/2014/chartex" xmlns:cx1="http://schemas.microsoft.com/office/drawing/2015/9/8/chartex" xmlns:cx2="http://schemas.microsoft.com/office/drawing/2015/10/21/chartex" xmlns:cx3="http://schemas.microsoft.com/office/drawing/2016/5/9/chartex" xmlns:cx4="http://schemas.microsoft.com/office/drawing/2016/5/10/chartex" xmlns:cx5="http://schemas.microsoft.com/office/drawing/2016/5/11/chartex" xmlns:cx6="http://schemas.microsoft.com/office/drawing/2016/5/12/chartex" xmlns:cx7="http://schemas.microsoft.com/office/drawing/2016/5/13/chartex" xmlns:cx8="http://schemas.microsoft.com/office/drawing/2016/5/14/chartex" xmlns:mc="http://schemas.openxmlformats.org/markup-compatibility/2006" xmlns:aink="http://schemas.microsoft.com/office/drawing/2016/ink" xmlns:am3d="http://schemas.microsoft.com/office/drawing/2017/model3d" xmlns:o="urn:schemas-microsoft-com:office:office" xmlns:r="http://schemas.openxmlformats.org/officeDocument/2006/relationships" xmlns:m="http://schemas.openxmlformats.org/officeDocument/2006/math" xmlns:v="urn:schemas-microsoft-com:vml" xmlns:wp14="http://schemas.microsoft.com/office/word/2010/wordprocessingDrawing" xmlns:wp="http://schemas.openxmlformats.org/drawingml/2006/wordprocessingDrawing" xmlns:w10="urn:schemas-microsoft-com:office:word" xmlns:w="http://schemas.openxmlformats.org/wordprocessingml/2006/main" xmlns:w14="http://schemas.microsoft.com/office/word/2010/wordml" xmlns:w15="http://schemas.microsoft.com/office/word/2012/wordml" xmlns:w16cid="http://schemas.microsoft.com/office/word/2016/wordml/cid" xmlns:w16se="http://schemas.microsoft.com/office/word/2015/wordml/symex" xmlns:wpg="http://schemas.microsoft.com/office/word/2010/wordprocessingGroup" xmlns:wpi="http://schemas.microsoft.com/office/word/2010/wordprocessingInk" xmlns:wne="http://schemas.microsoft.com/office/word/2006/wordml" xmlns:wps="http://schemas.microsoft.com/office/word/2010/wordprocessingShape" mc:Ignorable="w14 w15 w16se w16cid wp14">
+<w:numbering xmlns:wpc="http://schemas.microsoft.com/office/word/2010/wordprocessingCanvas" xmlns:cx="http://schemas.microsoft.com/office/drawing/2014/chartex" xmlns:cx1="http://schemas.microsoft.com/office/drawing/2015/9/8/chartex" xmlns:cx2="http://schemas.microsoft.com/office/drawing/2015/10/21/chartex" xmlns:cx3="http://schemas.microsoft.com/office/drawing/2016/5/9/chartex" xmlns:cx4="http://schemas.microsoft.com/office/drawing/2016/5/10/chartex" xmlns:cx5="http://schemas.microsoft.com/office/drawing/2016/5/11/chartex" xmlns:cx6="http://schemas.microsoft.com/office/drawing/2016/5/12/chartex" xmlns:cx7="http://schemas.microsoft.com/office/drawing/2016/5/13/chartex" xmlns:cx8="http://schemas.microsoft.com/office/drawing/2016/5/14/chartex" xmlns:mc="http://schemas.openxmlformats.org/markup-compatibility/2006" xmlns:aink="http://schemas.microsoft.com/office/drawing/2016/ink" xmlns:am3d="http://schemas.microsoft.com/office/drawing/2017/model3d" xmlns:o="urn:schemas-microsoft-com:office:office" xmlns:r="http://schemas.openxmlformats.org/officeDocument/2006/relationships" xmlns:m="http://schemas.openxmlformats.org/officeDocument/2006/math" xmlns:v="urn:schemas-microsoft-com:vml" xmlns:wp14="http://schemas.microsoft.com/office/word/2010/wordprocessingDrawing" xmlns:wp="http://schemas.openxmlformats.org/drawingml/2006/wordprocessingDrawing" xmlns:w10="urn:schemas-microsoft-com:office:word" xmlns:w="http://schemas.openxmlformats.org/wordprocessingml/2006/main" xmlns:w14="http://schemas.microsoft.com/office/word/2010/wordml" xmlns:w15="http://schemas.microsoft.com/office/word/2012/wordml" xmlns:w16cex="http://schemas.microsoft.com/office/word/2018/wordml/cex" xmlns:w16cid="http://schemas.microsoft.com/office/word/2016/wordml/cid" xmlns:w16="http://schemas.microsoft.com/office/word/2018/wordml" xmlns:w16se="http://schemas.microsoft.com/office/word/2015/wordml/symex" xmlns:wpg="http://schemas.microsoft.com/office/word/2010/wordprocessingGroup" xmlns:wpi="http://schemas.microsoft.com/office/word/2010/wordprocessingInk" xmlns:wne="http://schemas.microsoft.com/office/word/2006/wordml" xmlns:wps="http://schemas.microsoft.com/office/word/2010/wordprocessingShape" mc:Ignorable="w14 w15 w16se w16cid w16 w16cex wp14">
   <w:abstractNum w:abstractNumId="0" w15:restartNumberingAfterBreak="0">
+    <w:nsid w:val="05897B77"/>
+    <w:multiLevelType w:val="hybridMultilevel"/>
+    <w:tmpl w:val="8C46D9B2"/>
+    <w:lvl w:ilvl="0" w:tplc="4009001B">
+      <w:start w:val="1"/>
+      <w:numFmt w:val="lowerRoman"/>
+      <w:lvlText w:val="%1."/>
+      <w:lvlJc w:val="right"/>
+      <w:pPr>
+        <w:ind w:left="2160" w:hanging="360"/>
+      </w:pPr>
+    </w:lvl>
+    <w:lvl w:ilvl="1" w:tplc="40090019" w:tentative="1">
+      <w:start w:val="1"/>
+      <w:numFmt w:val="lowerLetter"/>
+      <w:lvlText w:val="%2."/>
+      <w:lvlJc w:val="left"/>
+      <w:pPr>
+        <w:ind w:left="2880" w:hanging="360"/>
+      </w:pPr>
+    </w:lvl>
+    <w:lvl w:ilvl="2" w:tplc="4009001B" w:tentative="1">
+      <w:start w:val="1"/>
+      <w:numFmt w:val="lowerRoman"/>
+      <w:lvlText w:val="%3."/>
+      <w:lvlJc w:val="right"/>
+      <w:pPr>
+        <w:ind w:left="3600" w:hanging="180"/>
+      </w:pPr>
+    </w:lvl>
+    <w:lvl w:ilvl="3" w:tplc="4009000F" w:tentative="1">
+      <w:start w:val="1"/>
+      <w:numFmt w:val="decimal"/>
+      <w:lvlText w:val="%4."/>
+      <w:lvlJc w:val="left"/>
+      <w:pPr>
+        <w:ind w:left="4320" w:hanging="360"/>
+      </w:pPr>
+    </w:lvl>
+    <w:lvl w:ilvl="4" w:tplc="40090019" w:tentative="1">
+      <w:start w:val="1"/>
+      <w:numFmt w:val="lowerLetter"/>
+      <w:lvlText w:val="%5."/>
+      <w:lvlJc w:val="left"/>
+      <w:pPr>
+        <w:ind w:left="5040" w:hanging="360"/>
+      </w:pPr>
+    </w:lvl>
+    <w:lvl w:ilvl="5" w:tplc="4009001B" w:tentative="1">
+      <w:start w:val="1"/>
+      <w:numFmt w:val="lowerRoman"/>
+      <w:lvlText w:val="%6."/>
+      <w:lvlJc w:val="right"/>
+      <w:pPr>
+        <w:ind w:left="5760" w:hanging="180"/>
+      </w:pPr>
+    </w:lvl>
+    <w:lvl w:ilvl="6" w:tplc="4009000F" w:tentative="1">
+      <w:start w:val="1"/>
+      <w:numFmt w:val="decimal"/>
+      <w:lvlText w:val="%7."/>
+      <w:lvlJc w:val="left"/>
+      <w:pPr>
+        <w:ind w:left="6480" w:hanging="360"/>
+      </w:pPr>
+    </w:lvl>
+    <w:lvl w:ilvl="7" w:tplc="40090019" w:tentative="1">
+      <w:start w:val="1"/>
+      <w:numFmt w:val="lowerLetter"/>
+      <w:lvlText w:val="%8."/>
+      <w:lvlJc w:val="left"/>
+      <w:pPr>
+        <w:ind w:left="7200" w:hanging="360"/>
+      </w:pPr>
+    </w:lvl>
+    <w:lvl w:ilvl="8" w:tplc="4009001B" w:tentative="1">
+      <w:start w:val="1"/>
+      <w:numFmt w:val="lowerRoman"/>
+      <w:lvlText w:val="%9."/>
+      <w:lvlJc w:val="right"/>
+      <w:pPr>
+        <w:ind w:left="7920" w:hanging="180"/>
+      </w:pPr>
+    </w:lvl>
+  </w:abstractNum>
+  <w:abstractNum w:abstractNumId="1" w15:restartNumberingAfterBreak="0">
+    <w:nsid w:val="169E5B30"/>
+    <w:multiLevelType w:val="hybridMultilevel"/>
+    <w:tmpl w:val="22BABCC0"/>
+    <w:lvl w:ilvl="0" w:tplc="4009001B">
+      <w:start w:val="1"/>
+      <w:numFmt w:val="lowerRoman"/>
+      <w:lvlText w:val="%1."/>
+      <w:lvlJc w:val="right"/>
+      <w:pPr>
+        <w:ind w:left="1080" w:hanging="360"/>
+      </w:pPr>
+    </w:lvl>
+    <w:lvl w:ilvl="1" w:tplc="40090019" w:tentative="1">
+      <w:start w:val="1"/>
+      <w:numFmt w:val="lowerLetter"/>
+      <w:lvlText w:val="%2."/>
+      <w:lvlJc w:val="left"/>
+      <w:pPr>
+        <w:ind w:left="1800" w:hanging="360"/>
+      </w:pPr>
+    </w:lvl>
+    <w:lvl w:ilvl="2" w:tplc="4009001B" w:tentative="1">
+      <w:start w:val="1"/>
+      <w:numFmt w:val="lowerRoman"/>
+      <w:lvlText w:val="%3."/>
+      <w:lvlJc w:val="right"/>
+      <w:pPr>
+        <w:ind w:left="2520" w:hanging="180"/>
+      </w:pPr>
+    </w:lvl>
+    <w:lvl w:ilvl="3" w:tplc="4009000F" w:tentative="1">
+      <w:start w:val="1"/>
+      <w:numFmt w:val="decimal"/>
+      <w:lvlText w:val="%4."/>
+      <w:lvlJc w:val="left"/>
+      <w:pPr>
+        <w:ind w:left="3240" w:hanging="360"/>
+      </w:pPr>
+    </w:lvl>
+    <w:lvl w:ilvl="4" w:tplc="40090019" w:tentative="1">
+      <w:start w:val="1"/>
+      <w:numFmt w:val="lowerLetter"/>
+      <w:lvlText w:val="%5."/>
+      <w:lvlJc w:val="left"/>
+      <w:pPr>
+        <w:ind w:left="3960" w:hanging="360"/>
+      </w:pPr>
+    </w:lvl>
+    <w:lvl w:ilvl="5" w:tplc="4009001B" w:tentative="1">
+      <w:start w:val="1"/>
+      <w:numFmt w:val="lowerRoman"/>
+      <w:lvlText w:val="%6."/>
+      <w:lvlJc w:val="right"/>
+      <w:pPr>
+        <w:ind w:left="4680" w:hanging="180"/>
+      </w:pPr>
+    </w:lvl>
+    <w:lvl w:ilvl="6" w:tplc="4009000F" w:tentative="1">
+      <w:start w:val="1"/>
+      <w:numFmt w:val="decimal"/>
+      <w:lvlText w:val="%7."/>
+      <w:lvlJc w:val="left"/>
+      <w:pPr>
+        <w:ind w:left="5400" w:hanging="360"/>
+      </w:pPr>
+    </w:lvl>
+    <w:lvl w:ilvl="7" w:tplc="40090019" w:tentative="1">
+      <w:start w:val="1"/>
+      <w:numFmt w:val="lowerLetter"/>
+      <w:lvlText w:val="%8."/>
+      <w:lvlJc w:val="left"/>
+      <w:pPr>
+        <w:ind w:left="6120" w:hanging="360"/>
+      </w:pPr>
+    </w:lvl>
+    <w:lvl w:ilvl="8" w:tplc="4009001B" w:tentative="1">
+      <w:start w:val="1"/>
+      <w:numFmt w:val="lowerRoman"/>
+      <w:lvlText w:val="%9."/>
+      <w:lvlJc w:val="right"/>
+      <w:pPr>
+        <w:ind w:left="6840" w:hanging="180"/>
+      </w:pPr>
+    </w:lvl>
+  </w:abstractNum>
+  <w:abstractNum w:abstractNumId="2" w15:restartNumberingAfterBreak="0">
+    <w:nsid w:val="17EA1200"/>
+    <w:multiLevelType w:val="hybridMultilevel"/>
+    <w:tmpl w:val="8F88E3BA"/>
+    <w:lvl w:ilvl="0" w:tplc="4009001B">
+      <w:start w:val="1"/>
+      <w:numFmt w:val="lowerRoman"/>
+      <w:lvlText w:val="%1."/>
+      <w:lvlJc w:val="right"/>
+      <w:pPr>
+        <w:ind w:left="1080" w:hanging="360"/>
+      </w:pPr>
+    </w:lvl>
+    <w:lvl w:ilvl="1" w:tplc="40090019" w:tentative="1">
+      <w:start w:val="1"/>
+      <w:numFmt w:val="lowerLetter"/>
+      <w:lvlText w:val="%2."/>
+      <w:lvlJc w:val="left"/>
+      <w:pPr>
+        <w:ind w:left="1800" w:hanging="360"/>
+      </w:pPr>
+    </w:lvl>
+    <w:lvl w:ilvl="2" w:tplc="4009001B" w:tentative="1">
+      <w:start w:val="1"/>
+      <w:numFmt w:val="lowerRoman"/>
+      <w:lvlText w:val="%3."/>
+      <w:lvlJc w:val="right"/>
+      <w:pPr>
+        <w:ind w:left="2520" w:hanging="180"/>
+      </w:pPr>
+    </w:lvl>
+    <w:lvl w:ilvl="3" w:tplc="4009000F" w:tentative="1">
+      <w:start w:val="1"/>
+      <w:numFmt w:val="decimal"/>
+      <w:lvlText w:val="%4."/>
+      <w:lvlJc w:val="left"/>
+      <w:pPr>
+        <w:ind w:left="3240" w:hanging="360"/>
+      </w:pPr>
+    </w:lvl>
+    <w:lvl w:ilvl="4" w:tplc="40090019" w:tentative="1">
+      <w:start w:val="1"/>
+      <w:numFmt w:val="lowerLetter"/>
+      <w:lvlText w:val="%5."/>
+      <w:lvlJc w:val="left"/>
+      <w:pPr>
+        <w:ind w:left="3960" w:hanging="360"/>
+      </w:pPr>
+    </w:lvl>
+    <w:lvl w:ilvl="5" w:tplc="4009001B" w:tentative="1">
+      <w:start w:val="1"/>
+      <w:numFmt w:val="lowerRoman"/>
+      <w:lvlText w:val="%6."/>
+      <w:lvlJc w:val="right"/>
+      <w:pPr>
+        <w:ind w:left="4680" w:hanging="180"/>
+      </w:pPr>
+    </w:lvl>
+    <w:lvl w:ilvl="6" w:tplc="4009000F" w:tentative="1">
+      <w:start w:val="1"/>
+      <w:numFmt w:val="decimal"/>
+      <w:lvlText w:val="%7."/>
+      <w:lvlJc w:val="left"/>
+      <w:pPr>
+        <w:ind w:left="5400" w:hanging="360"/>
+      </w:pPr>
+    </w:lvl>
+    <w:lvl w:ilvl="7" w:tplc="40090019" w:tentative="1">
+      <w:start w:val="1"/>
+      <w:numFmt w:val="lowerLetter"/>
+      <w:lvlText w:val="%8."/>
+      <w:lvlJc w:val="left"/>
+      <w:pPr>
+        <w:ind w:left="6120" w:hanging="360"/>
+      </w:pPr>
+    </w:lvl>
+    <w:lvl w:ilvl="8" w:tplc="4009001B" w:tentative="1">
+      <w:start w:val="1"/>
+      <w:numFmt w:val="lowerRoman"/>
+      <w:lvlText w:val="%9."/>
+      <w:lvlJc w:val="right"/>
+      <w:pPr>
+        <w:ind w:left="6840" w:hanging="180"/>
+      </w:pPr>
+    </w:lvl>
+  </w:abstractNum>
+  <w:abstractNum w:abstractNumId="3" w15:restartNumberingAfterBreak="0">
+    <w:nsid w:val="20A92CF2"/>
+    <w:multiLevelType w:val="hybridMultilevel"/>
+    <w:tmpl w:val="FF6C8600"/>
+    <w:lvl w:ilvl="0" w:tplc="40090013">
+      <w:start w:val="1"/>
+      <w:numFmt w:val="upperRoman"/>
+      <w:lvlText w:val="%1."/>
+      <w:lvlJc w:val="right"/>
+      <w:pPr>
+        <w:ind w:left="2160" w:hanging="360"/>
+      </w:pPr>
+    </w:lvl>
+    <w:lvl w:ilvl="1" w:tplc="40090019" w:tentative="1">
+      <w:start w:val="1"/>
+      <w:numFmt w:val="lowerLetter"/>
+      <w:lvlText w:val="%2."/>
+      <w:lvlJc w:val="left"/>
+      <w:pPr>
+        <w:ind w:left="2880" w:hanging="360"/>
+      </w:pPr>
+    </w:lvl>
+    <w:lvl w:ilvl="2" w:tplc="4009001B" w:tentative="1">
+      <w:start w:val="1"/>
+      <w:numFmt w:val="lowerRoman"/>
+      <w:lvlText w:val="%3."/>
+      <w:lvlJc w:val="right"/>
+      <w:pPr>
+        <w:ind w:left="3600" w:hanging="180"/>
+      </w:pPr>
+    </w:lvl>
+    <w:lvl w:ilvl="3" w:tplc="4009000F" w:tentative="1">
+      <w:start w:val="1"/>
+      <w:numFmt w:val="decimal"/>
+      <w:lvlText w:val="%4."/>
+      <w:lvlJc w:val="left"/>
+      <w:pPr>
+        <w:ind w:left="4320" w:hanging="360"/>
+      </w:pPr>
+    </w:lvl>
+    <w:lvl w:ilvl="4" w:tplc="40090019" w:tentative="1">
+      <w:start w:val="1"/>
+      <w:numFmt w:val="lowerLetter"/>
+      <w:lvlText w:val="%5."/>
+      <w:lvlJc w:val="left"/>
+      <w:pPr>
+        <w:ind w:left="5040" w:hanging="360"/>
+      </w:pPr>
+    </w:lvl>
+    <w:lvl w:ilvl="5" w:tplc="4009001B" w:tentative="1">
+      <w:start w:val="1"/>
+      <w:numFmt w:val="lowerRoman"/>
+      <w:lvlText w:val="%6."/>
+      <w:lvlJc w:val="right"/>
+      <w:pPr>
+        <w:ind w:left="5760" w:hanging="180"/>
+      </w:pPr>
+    </w:lvl>
+    <w:lvl w:ilvl="6" w:tplc="4009000F" w:tentative="1">
+      <w:start w:val="1"/>
+      <w:numFmt w:val="decimal"/>
+      <w:lvlText w:val="%7."/>
+      <w:lvlJc w:val="left"/>
+      <w:pPr>
+        <w:ind w:left="6480" w:hanging="360"/>
+      </w:pPr>
+    </w:lvl>
+    <w:lvl w:ilvl="7" w:tplc="40090019" w:tentative="1">
+      <w:start w:val="1"/>
+      <w:numFmt w:val="lowerLetter"/>
+      <w:lvlText w:val="%8."/>
+      <w:lvlJc w:val="left"/>
+      <w:pPr>
+        <w:ind w:left="7200" w:hanging="360"/>
+      </w:pPr>
+    </w:lvl>
+    <w:lvl w:ilvl="8" w:tplc="4009001B" w:tentative="1">
+      <w:start w:val="1"/>
+      <w:numFmt w:val="lowerRoman"/>
+      <w:lvlText w:val="%9."/>
+      <w:lvlJc w:val="right"/>
+      <w:pPr>
+        <w:ind w:left="7920" w:hanging="180"/>
+      </w:pPr>
+    </w:lvl>
+  </w:abstractNum>
+  <w:abstractNum w:abstractNumId="4" w15:restartNumberingAfterBreak="0">
+    <w:nsid w:val="32133413"/>
+    <w:multiLevelType w:val="hybridMultilevel"/>
+    <w:tmpl w:val="D6B807B0"/>
+    <w:lvl w:ilvl="0" w:tplc="40090017">
+      <w:start w:val="1"/>
+      <w:numFmt w:val="lowerLetter"/>
+      <w:lvlText w:val="%1)"/>
+      <w:lvlJc w:val="left"/>
+      <w:pPr>
+        <w:ind w:left="2160" w:hanging="360"/>
+      </w:pPr>
+    </w:lvl>
+    <w:lvl w:ilvl="1" w:tplc="40090019" w:tentative="1">
+      <w:start w:val="1"/>
+      <w:numFmt w:val="lowerLetter"/>
+      <w:lvlText w:val="%2."/>
+      <w:lvlJc w:val="left"/>
+      <w:pPr>
+        <w:ind w:left="2880" w:hanging="360"/>
+      </w:pPr>
+    </w:lvl>
+    <w:lvl w:ilvl="2" w:tplc="4009001B" w:tentative="1">
+      <w:start w:val="1"/>
+      <w:numFmt w:val="lowerRoman"/>
+      <w:lvlText w:val="%3."/>
+      <w:lvlJc w:val="right"/>
+      <w:pPr>
+        <w:ind w:left="3600" w:hanging="180"/>
+      </w:pPr>
+    </w:lvl>
+    <w:lvl w:ilvl="3" w:tplc="4009000F" w:tentative="1">
+      <w:start w:val="1"/>
+      <w:numFmt w:val="decimal"/>
+      <w:lvlText w:val="%4."/>
+      <w:lvlJc w:val="left"/>
+      <w:pPr>
+        <w:ind w:left="4320" w:hanging="360"/>
+      </w:pPr>
+    </w:lvl>
+    <w:lvl w:ilvl="4" w:tplc="40090019" w:tentative="1">
+      <w:start w:val="1"/>
+      <w:numFmt w:val="lowerLetter"/>
+      <w:lvlText w:val="%5."/>
+      <w:lvlJc w:val="left"/>
+      <w:pPr>
+        <w:ind w:left="5040" w:hanging="360"/>
+      </w:pPr>
+    </w:lvl>
+    <w:lvl w:ilvl="5" w:tplc="4009001B" w:tentative="1">
+      <w:start w:val="1"/>
+      <w:numFmt w:val="lowerRoman"/>
+      <w:lvlText w:val="%6."/>
+      <w:lvlJc w:val="right"/>
+      <w:pPr>
+        <w:ind w:left="5760" w:hanging="180"/>
+      </w:pPr>
+    </w:lvl>
+    <w:lvl w:ilvl="6" w:tplc="4009000F" w:tentative="1">
+      <w:start w:val="1"/>
+      <w:numFmt w:val="decimal"/>
+      <w:lvlText w:val="%7."/>
+      <w:lvlJc w:val="left"/>
+      <w:pPr>
+        <w:ind w:left="6480" w:hanging="360"/>
+      </w:pPr>
+    </w:lvl>
+    <w:lvl w:ilvl="7" w:tplc="40090019" w:tentative="1">
+      <w:start w:val="1"/>
+      <w:numFmt w:val="lowerLetter"/>
+      <w:lvlText w:val="%8."/>
+      <w:lvlJc w:val="left"/>
+      <w:pPr>
+        <w:ind w:left="7200" w:hanging="360"/>
+      </w:pPr>
+    </w:lvl>
+    <w:lvl w:ilvl="8" w:tplc="4009001B" w:tentative="1">
+      <w:start w:val="1"/>
+      <w:numFmt w:val="lowerRoman"/>
+      <w:lvlText w:val="%9."/>
+      <w:lvlJc w:val="right"/>
+      <w:pPr>
+        <w:ind w:left="7920" w:hanging="180"/>
+      </w:pPr>
+    </w:lvl>
+  </w:abstractNum>
+  <w:abstractNum w:abstractNumId="5" w15:restartNumberingAfterBreak="0">
+    <w:nsid w:val="35397BFB"/>
+    <w:multiLevelType w:val="hybridMultilevel"/>
+    <w:tmpl w:val="45EE4EFE"/>
+    <w:lvl w:ilvl="0" w:tplc="4009001B">
+      <w:start w:val="1"/>
+      <w:numFmt w:val="lowerRoman"/>
+      <w:lvlText w:val="%1."/>
+      <w:lvlJc w:val="right"/>
+      <w:pPr>
+        <w:ind w:left="1080" w:hanging="360"/>
+      </w:pPr>
+    </w:lvl>
+    <w:lvl w:ilvl="1" w:tplc="40090019" w:tentative="1">
+      <w:start w:val="1"/>
+      <w:numFmt w:val="lowerLetter"/>
+      <w:lvlText w:val="%2."/>
+      <w:lvlJc w:val="left"/>
+      <w:pPr>
+        <w:ind w:left="1800" w:hanging="360"/>
+      </w:pPr>
+    </w:lvl>
+    <w:lvl w:ilvl="2" w:tplc="4009001B" w:tentative="1">
+      <w:start w:val="1"/>
+      <w:numFmt w:val="lowerRoman"/>
+      <w:lvlText w:val="%3."/>
+      <w:lvlJc w:val="right"/>
+      <w:pPr>
+        <w:ind w:left="2520" w:hanging="180"/>
+      </w:pPr>
+    </w:lvl>
+    <w:lvl w:ilvl="3" w:tplc="4009000F" w:tentative="1">
+      <w:start w:val="1"/>
+      <w:numFmt w:val="decimal"/>
+      <w:lvlText w:val="%4."/>
+      <w:lvlJc w:val="left"/>
+      <w:pPr>
+        <w:ind w:left="3240" w:hanging="360"/>
+      </w:pPr>
+    </w:lvl>
+    <w:lvl w:ilvl="4" w:tplc="40090019" w:tentative="1">
+      <w:start w:val="1"/>
+      <w:numFmt w:val="lowerLetter"/>
+      <w:lvlText w:val="%5."/>
+      <w:lvlJc w:val="left"/>
+      <w:pPr>
+        <w:ind w:left="3960" w:hanging="360"/>
+      </w:pPr>
+    </w:lvl>
+    <w:lvl w:ilvl="5" w:tplc="4009001B" w:tentative="1">
+      <w:start w:val="1"/>
+      <w:numFmt w:val="lowerRoman"/>
+      <w:lvlText w:val="%6."/>
+      <w:lvlJc w:val="right"/>
+      <w:pPr>
+        <w:ind w:left="4680" w:hanging="180"/>
+      </w:pPr>
+    </w:lvl>
+    <w:lvl w:ilvl="6" w:tplc="4009000F" w:tentative="1">
+      <w:start w:val="1"/>
+      <w:numFmt w:val="decimal"/>
+      <w:lvlText w:val="%7."/>
+      <w:lvlJc w:val="left"/>
+      <w:pPr>
+        <w:ind w:left="5400" w:hanging="360"/>
+      </w:pPr>
+    </w:lvl>
+    <w:lvl w:ilvl="7" w:tplc="40090019" w:tentative="1">
+      <w:start w:val="1"/>
+      <w:numFmt w:val="lowerLetter"/>
+      <w:lvlText w:val="%8."/>
+      <w:lvlJc w:val="left"/>
+      <w:pPr>
+        <w:ind w:left="6120" w:hanging="360"/>
+      </w:pPr>
+    </w:lvl>
+    <w:lvl w:ilvl="8" w:tplc="4009001B" w:tentative="1">
+      <w:start w:val="1"/>
+      <w:numFmt w:val="lowerRoman"/>
+      <w:lvlText w:val="%9."/>
+      <w:lvlJc w:val="right"/>
+      <w:pPr>
+        <w:ind w:left="6840" w:hanging="180"/>
+      </w:pPr>
+    </w:lvl>
+  </w:abstractNum>
+  <w:abstractNum w:abstractNumId="6" w15:restartNumberingAfterBreak="0">
+    <w:nsid w:val="38265B94"/>
+    <w:multiLevelType w:val="multilevel"/>
+    <w:tmpl w:val="31B8C83A"/>
+    <w:lvl w:ilvl="0">
+      <w:start w:val="1"/>
+      <w:numFmt w:val="bullet"/>
+      <w:lvlText w:val=""/>
+      <w:lvlJc w:val="left"/>
+      <w:pPr>
+        <w:tabs>
+          <w:tab w:val="num" w:pos="720"/>
+        </w:tabs>
+        <w:ind w:left="720" w:hanging="360"/>
+      </w:pPr>
+      <w:rPr>
+        <w:rFonts w:ascii="Symbol" w:hAnsi="Symbol" w:hint="default"/>
+        <w:sz w:val="20"/>
+      </w:rPr>
+    </w:lvl>
+    <w:lvl w:ilvl="1">
+      <w:start w:val="1"/>
+      <w:numFmt w:val="bullet"/>
+      <w:lvlText w:val=""/>
+      <w:lvlJc w:val="left"/>
+      <w:pPr>
+        <w:tabs>
+          <w:tab w:val="num" w:pos="1440"/>
+        </w:tabs>
+        <w:ind w:left="1440" w:hanging="360"/>
+      </w:pPr>
+      <w:rPr>
+        <w:rFonts w:ascii="Symbol" w:hAnsi="Symbol" w:hint="default"/>
+        <w:sz w:val="20"/>
+      </w:rPr>
+    </w:lvl>
+    <w:lvl w:ilvl="2">
+      <w:start w:val="1"/>
+      <w:numFmt w:val="bullet"/>
+      <w:lvlText w:val=""/>
+      <w:lvlJc w:val="left"/>
+      <w:pPr>
+        <w:tabs>
+          <w:tab w:val="num" w:pos="2160"/>
+        </w:tabs>
+        <w:ind w:left="2160" w:hanging="360"/>
+      </w:pPr>
+      <w:rPr>
+        <w:rFonts w:ascii="Symbol" w:hAnsi="Symbol" w:hint="default"/>
+        <w:sz w:val="20"/>
+      </w:rPr>
+    </w:lvl>
+    <w:lvl w:ilvl="3">
+      <w:start w:val="1"/>
+      <w:numFmt w:val="bullet"/>
+      <w:lvlText w:val=""/>
+      <w:lvlJc w:val="left"/>
+      <w:pPr>
+        <w:tabs>
+          <w:tab w:val="num" w:pos="2880"/>
+        </w:tabs>
+        <w:ind w:left="2880" w:hanging="360"/>
+      </w:pPr>
+      <w:rPr>
+        <w:rFonts w:ascii="Symbol" w:hAnsi="Symbol" w:hint="default"/>
+        <w:sz w:val="20"/>
+      </w:rPr>
+    </w:lvl>
+    <w:lvl w:ilvl="4">
+      <w:start w:val="1"/>
+      <w:numFmt w:val="bullet"/>
+      <w:lvlText w:val=""/>
+      <w:lvlJc w:val="left"/>
+      <w:pPr>
+        <w:tabs>
+          <w:tab w:val="num" w:pos="3600"/>
+        </w:tabs>
+        <w:ind w:left="3600" w:hanging="360"/>
+      </w:pPr>
+      <w:rPr>
+        <w:rFonts w:ascii="Symbol" w:hAnsi="Symbol" w:hint="default"/>
+        <w:sz w:val="20"/>
+      </w:rPr>
+    </w:lvl>
+    <w:lvl w:ilvl="5">
+      <w:start w:val="1"/>
+      <w:numFmt w:val="bullet"/>
+      <w:lvlText w:val=""/>
+      <w:lvlJc w:val="left"/>
+      <w:pPr>
+        <w:tabs>
+          <w:tab w:val="num" w:pos="4320"/>
+        </w:tabs>
+        <w:ind w:left="4320" w:hanging="360"/>
+      </w:pPr>
+      <w:rPr>
+        <w:rFonts w:ascii="Symbol" w:hAnsi="Symbol" w:hint="default"/>
+        <w:sz w:val="20"/>
+      </w:rPr>
+    </w:lvl>
+    <w:lvl w:ilvl="6">
+      <w:start w:val="1"/>
+      <w:numFmt w:val="bullet"/>
+      <w:lvlText w:val=""/>
+      <w:lvlJc w:val="left"/>
+      <w:pPr>
+        <w:tabs>
+          <w:tab w:val="num" w:pos="5040"/>
+        </w:tabs>
+        <w:ind w:left="5040" w:hanging="360"/>
+      </w:pPr>
+      <w:rPr>
+        <w:rFonts w:ascii="Symbol" w:hAnsi="Symbol" w:hint="default"/>
+        <w:sz w:val="20"/>
+      </w:rPr>
+    </w:lvl>
+    <w:lvl w:ilvl="7">
+      <w:start w:val="1"/>
+      <w:numFmt w:val="bullet"/>
+      <w:lvlText w:val=""/>
+      <w:lvlJc w:val="left"/>
+      <w:pPr>
+        <w:tabs>
+          <w:tab w:val="num" w:pos="5760"/>
+        </w:tabs>
+        <w:ind w:left="5760" w:hanging="360"/>
+      </w:pPr>
+      <w:rPr>
+        <w:rFonts w:ascii="Symbol" w:hAnsi="Symbol" w:hint="default"/>
+        <w:sz w:val="20"/>
+      </w:rPr>
+    </w:lvl>
+    <w:lvl w:ilvl="8">
+      <w:start w:val="1"/>
+      <w:numFmt w:val="bullet"/>
+      <w:lvlText w:val=""/>
+      <w:lvlJc w:val="left"/>
+      <w:pPr>
+        <w:tabs>
+          <w:tab w:val="num" w:pos="6480"/>
+        </w:tabs>
+        <w:ind w:left="6480" w:hanging="360"/>
+      </w:pPr>
+      <w:rPr>
+        <w:rFonts w:ascii="Symbol" w:hAnsi="Symbol" w:hint="default"/>
+        <w:sz w:val="20"/>
+      </w:rPr>
+    </w:lvl>
+  </w:abstractNum>
+  <w:abstractNum w:abstractNumId="7" w15:restartNumberingAfterBreak="0">
+    <w:nsid w:val="4EC40156"/>
+    <w:multiLevelType w:val="hybridMultilevel"/>
+    <w:tmpl w:val="03424E60"/>
+    <w:lvl w:ilvl="0" w:tplc="4009001B">
+      <w:start w:val="1"/>
+      <w:numFmt w:val="lowerRoman"/>
+      <w:lvlText w:val="%1."/>
+      <w:lvlJc w:val="right"/>
+      <w:pPr>
+        <w:ind w:left="1080" w:hanging="360"/>
+      </w:pPr>
+    </w:lvl>
+    <w:lvl w:ilvl="1" w:tplc="40090019">
+      <w:start w:val="1"/>
+      <w:numFmt w:val="lowerLetter"/>
+      <w:lvlText w:val="%2."/>
+      <w:lvlJc w:val="left"/>
+      <w:pPr>
+        <w:ind w:left="1800" w:hanging="360"/>
+      </w:pPr>
+    </w:lvl>
+    <w:lvl w:ilvl="2" w:tplc="4009001B" w:tentative="1">
+      <w:start w:val="1"/>
+      <w:numFmt w:val="lowerRoman"/>
+      <w:lvlText w:val="%3."/>
+      <w:lvlJc w:val="right"/>
+      <w:pPr>
+        <w:ind w:left="2520" w:hanging="180"/>
+      </w:pPr>
+    </w:lvl>
+    <w:lvl w:ilvl="3" w:tplc="4009000F" w:tentative="1">
+      <w:start w:val="1"/>
+      <w:numFmt w:val="decimal"/>
+      <w:lvlText w:val="%4."/>
+      <w:lvlJc w:val="left"/>
+      <w:pPr>
+        <w:ind w:left="3240" w:hanging="360"/>
+      </w:pPr>
+    </w:lvl>
+    <w:lvl w:ilvl="4" w:tplc="40090019" w:tentative="1">
+      <w:start w:val="1"/>
+      <w:numFmt w:val="lowerLetter"/>
+      <w:lvlText w:val="%5."/>
+      <w:lvlJc w:val="left"/>
+      <w:pPr>
+        <w:ind w:left="3960" w:hanging="360"/>
+      </w:pPr>
+    </w:lvl>
+    <w:lvl w:ilvl="5" w:tplc="4009001B" w:tentative="1">
+      <w:start w:val="1"/>
+      <w:numFmt w:val="lowerRoman"/>
+      <w:lvlText w:val="%6."/>
+      <w:lvlJc w:val="right"/>
+      <w:pPr>
+        <w:ind w:left="4680" w:hanging="180"/>
+      </w:pPr>
+    </w:lvl>
+    <w:lvl w:ilvl="6" w:tplc="4009000F" w:tentative="1">
+      <w:start w:val="1"/>
+      <w:numFmt w:val="decimal"/>
+      <w:lvlText w:val="%7."/>
+      <w:lvlJc w:val="left"/>
+      <w:pPr>
+        <w:ind w:left="5400" w:hanging="360"/>
+      </w:pPr>
+    </w:lvl>
+    <w:lvl w:ilvl="7" w:tplc="40090019" w:tentative="1">
+      <w:start w:val="1"/>
+      <w:numFmt w:val="lowerLetter"/>
+      <w:lvlText w:val="%8."/>
+      <w:lvlJc w:val="left"/>
+      <w:pPr>
+        <w:ind w:left="6120" w:hanging="360"/>
+      </w:pPr>
+    </w:lvl>
+    <w:lvl w:ilvl="8" w:tplc="4009001B" w:tentative="1">
+      <w:start w:val="1"/>
+      <w:numFmt w:val="lowerRoman"/>
+      <w:lvlText w:val="%9."/>
+      <w:lvlJc w:val="right"/>
+      <w:pPr>
+        <w:ind w:left="6840" w:hanging="180"/>
+      </w:pPr>
+    </w:lvl>
+  </w:abstractNum>
+  <w:abstractNum w:abstractNumId="8" w15:restartNumberingAfterBreak="0">
+    <w:nsid w:val="5A7918F4"/>
+    <w:multiLevelType w:val="hybridMultilevel"/>
+    <w:tmpl w:val="1382DE56"/>
+    <w:lvl w:ilvl="0" w:tplc="40090013">
+      <w:start w:val="1"/>
+      <w:numFmt w:val="upperRoman"/>
+      <w:lvlText w:val="%1."/>
+      <w:lvlJc w:val="right"/>
+      <w:pPr>
+        <w:ind w:left="2160" w:hanging="360"/>
+      </w:pPr>
+    </w:lvl>
+    <w:lvl w:ilvl="1" w:tplc="40090019" w:tentative="1">
+      <w:start w:val="1"/>
+      <w:numFmt w:val="lowerLetter"/>
+      <w:lvlText w:val="%2."/>
+      <w:lvlJc w:val="left"/>
+      <w:pPr>
+        <w:ind w:left="2880" w:hanging="360"/>
+      </w:pPr>
+    </w:lvl>
+    <w:lvl w:ilvl="2" w:tplc="4009001B" w:tentative="1">
+      <w:start w:val="1"/>
+      <w:numFmt w:val="lowerRoman"/>
+      <w:lvlText w:val="%3."/>
+      <w:lvlJc w:val="right"/>
+      <w:pPr>
+        <w:ind w:left="3600" w:hanging="180"/>
+      </w:pPr>
+    </w:lvl>
+    <w:lvl w:ilvl="3" w:tplc="4009000F" w:tentative="1">
+      <w:start w:val="1"/>
+      <w:numFmt w:val="decimal"/>
+      <w:lvlText w:val="%4."/>
+      <w:lvlJc w:val="left"/>
+      <w:pPr>
+        <w:ind w:left="4320" w:hanging="360"/>
+      </w:pPr>
+    </w:lvl>
+    <w:lvl w:ilvl="4" w:tplc="40090019" w:tentative="1">
+      <w:start w:val="1"/>
+      <w:numFmt w:val="lowerLetter"/>
+      <w:lvlText w:val="%5."/>
+      <w:lvlJc w:val="left"/>
+      <w:pPr>
+        <w:ind w:left="5040" w:hanging="360"/>
+      </w:pPr>
+    </w:lvl>
+    <w:lvl w:ilvl="5" w:tplc="4009001B" w:tentative="1">
+      <w:start w:val="1"/>
+      <w:numFmt w:val="lowerRoman"/>
+      <w:lvlText w:val="%6."/>
+      <w:lvlJc w:val="right"/>
+      <w:pPr>
+        <w:ind w:left="5760" w:hanging="180"/>
+      </w:pPr>
+    </w:lvl>
+    <w:lvl w:ilvl="6" w:tplc="4009000F" w:tentative="1">
+      <w:start w:val="1"/>
+      <w:numFmt w:val="decimal"/>
+      <w:lvlText w:val="%7."/>
+      <w:lvlJc w:val="left"/>
+      <w:pPr>
+        <w:ind w:left="6480" w:hanging="360"/>
+      </w:pPr>
+    </w:lvl>
+    <w:lvl w:ilvl="7" w:tplc="40090019" w:tentative="1">
+      <w:start w:val="1"/>
+      <w:numFmt w:val="lowerLetter"/>
+      <w:lvlText w:val="%8."/>
+      <w:lvlJc w:val="left"/>
+      <w:pPr>
+        <w:ind w:left="7200" w:hanging="360"/>
+      </w:pPr>
+    </w:lvl>
+    <w:lvl w:ilvl="8" w:tplc="4009001B" w:tentative="1">
+      <w:start w:val="1"/>
+      <w:numFmt w:val="lowerRoman"/>
+      <w:lvlText w:val="%9."/>
+      <w:lvlJc w:val="right"/>
+      <w:pPr>
+        <w:ind w:left="7920" w:hanging="180"/>
+      </w:pPr>
+    </w:lvl>
+  </w:abstractNum>
+  <w:abstractNum w:abstractNumId="9" w15:restartNumberingAfterBreak="0">
+    <w:nsid w:val="6F835362"/>
+    <w:multiLevelType w:val="hybridMultilevel"/>
+    <w:tmpl w:val="431C0234"/>
+    <w:lvl w:ilvl="0" w:tplc="40090013">
+      <w:start w:val="1"/>
+      <w:numFmt w:val="upperRoman"/>
+      <w:lvlText w:val="%1."/>
+      <w:lvlJc w:val="right"/>
+      <w:pPr>
+        <w:ind w:left="1440" w:hanging="360"/>
+      </w:pPr>
+    </w:lvl>
+    <w:lvl w:ilvl="1" w:tplc="40090019" w:tentative="1">
+      <w:start w:val="1"/>
+      <w:numFmt w:val="lowerLetter"/>
+      <w:lvlText w:val="%2."/>
+      <w:lvlJc w:val="left"/>
+      <w:pPr>
+        <w:ind w:left="2160" w:hanging="360"/>
+      </w:pPr>
+    </w:lvl>
+    <w:lvl w:ilvl="2" w:tplc="4009001B" w:tentative="1">
+      <w:start w:val="1"/>
+      <w:numFmt w:val="lowerRoman"/>
+      <w:lvlText w:val="%3."/>
+      <w:lvlJc w:val="right"/>
+      <w:pPr>
+        <w:ind w:left="2880" w:hanging="180"/>
+      </w:pPr>
+    </w:lvl>
+    <w:lvl w:ilvl="3" w:tplc="4009000F" w:tentative="1">
+      <w:start w:val="1"/>
+      <w:numFmt w:val="decimal"/>
+      <w:lvlText w:val="%4."/>
+      <w:lvlJc w:val="left"/>
+      <w:pPr>
+        <w:ind w:left="3600" w:hanging="360"/>
+      </w:pPr>
+    </w:lvl>
+    <w:lvl w:ilvl="4" w:tplc="40090019" w:tentative="1">
+      <w:start w:val="1"/>
+      <w:numFmt w:val="lowerLetter"/>
+      <w:lvlText w:val="%5."/>
+      <w:lvlJc w:val="left"/>
+      <w:pPr>
+        <w:ind w:left="4320" w:hanging="360"/>
+      </w:pPr>
+    </w:lvl>
+    <w:lvl w:ilvl="5" w:tplc="4009001B" w:tentative="1">
+      <w:start w:val="1"/>
+      <w:numFmt w:val="lowerRoman"/>
+      <w:lvlText w:val="%6."/>
+      <w:lvlJc w:val="right"/>
+      <w:pPr>
+        <w:ind w:left="5040" w:hanging="180"/>
+      </w:pPr>
+    </w:lvl>
+    <w:lvl w:ilvl="6" w:tplc="4009000F" w:tentative="1">
+      <w:start w:val="1"/>
+      <w:numFmt w:val="decimal"/>
+      <w:lvlText w:val="%7."/>
+      <w:lvlJc w:val="left"/>
+      <w:pPr>
+        <w:ind w:left="5760" w:hanging="360"/>
+      </w:pPr>
+    </w:lvl>
+    <w:lvl w:ilvl="7" w:tplc="40090019" w:tentative="1">
+      <w:start w:val="1"/>
+      <w:numFmt w:val="lowerLetter"/>
+      <w:lvlText w:val="%8."/>
+      <w:lvlJc w:val="left"/>
+      <w:pPr>
+        <w:ind w:left="6480" w:hanging="360"/>
+      </w:pPr>
+    </w:lvl>
+    <w:lvl w:ilvl="8" w:tplc="4009001B" w:tentative="1">
+      <w:start w:val="1"/>
+      <w:numFmt w:val="lowerRoman"/>
+      <w:lvlText w:val="%9."/>
+      <w:lvlJc w:val="right"/>
+      <w:pPr>
+        <w:ind w:left="7200" w:hanging="180"/>
+      </w:pPr>
+    </w:lvl>
+  </w:abstractNum>
+  <w:abstractNum w:abstractNumId="10" w15:restartNumberingAfterBreak="0">
+    <w:nsid w:val="70CE5409"/>
+    <w:multiLevelType w:val="hybridMultilevel"/>
+    <w:tmpl w:val="3008FB58"/>
+    <w:lvl w:ilvl="0" w:tplc="4009001B">
+      <w:start w:val="1"/>
+      <w:numFmt w:val="lowerRoman"/>
+      <w:lvlText w:val="%1."/>
+      <w:lvlJc w:val="right"/>
+      <w:pPr>
+        <w:ind w:left="720" w:hanging="360"/>
+      </w:pPr>
+    </w:lvl>
+    <w:lvl w:ilvl="1" w:tplc="40090019" w:tentative="1">
+      <w:start w:val="1"/>
+      <w:numFmt w:val="lowerLetter"/>
+      <w:lvlText w:val="%2."/>
+      <w:lvlJc w:val="left"/>
+      <w:pPr>
+        <w:ind w:left="1440" w:hanging="360"/>
+      </w:pPr>
+    </w:lvl>
+    <w:lvl w:ilvl="2" w:tplc="4009001B" w:tentative="1">
+      <w:start w:val="1"/>
+      <w:numFmt w:val="lowerRoman"/>
+      <w:lvlText w:val="%3."/>
+      <w:lvlJc w:val="right"/>
+      <w:pPr>
+        <w:ind w:left="2160" w:hanging="180"/>
+      </w:pPr>
+    </w:lvl>
+    <w:lvl w:ilvl="3" w:tplc="4009000F" w:tentative="1">
+      <w:start w:val="1"/>
+      <w:numFmt w:val="decimal"/>
+      <w:lvlText w:val="%4."/>
+      <w:lvlJc w:val="left"/>
+      <w:pPr>
+        <w:ind w:left="2880" w:hanging="360"/>
+      </w:pPr>
+    </w:lvl>
+    <w:lvl w:ilvl="4" w:tplc="40090019" w:tentative="1">
+      <w:start w:val="1"/>
+      <w:numFmt w:val="lowerLetter"/>
+      <w:lvlText w:val="%5."/>
+      <w:lvlJc w:val="left"/>
+      <w:pPr>
+        <w:ind w:left="3600" w:hanging="360"/>
+      </w:pPr>
+    </w:lvl>
+    <w:lvl w:ilvl="5" w:tplc="4009001B" w:tentative="1">
+      <w:start w:val="1"/>
+      <w:numFmt w:val="lowerRoman"/>
+      <w:lvlText w:val="%6."/>
+      <w:lvlJc w:val="right"/>
+      <w:pPr>
+        <w:ind w:left="4320" w:hanging="180"/>
+      </w:pPr>
+    </w:lvl>
+    <w:lvl w:ilvl="6" w:tplc="4009000F" w:tentative="1">
+      <w:start w:val="1"/>
+      <w:numFmt w:val="decimal"/>
+      <w:lvlText w:val="%7."/>
+      <w:lvlJc w:val="left"/>
+      <w:pPr>
+        <w:ind w:left="5040" w:hanging="360"/>
+      </w:pPr>
+    </w:lvl>
+    <w:lvl w:ilvl="7" w:tplc="40090019" w:tentative="1">
+      <w:start w:val="1"/>
+      <w:numFmt w:val="lowerLetter"/>
+      <w:lvlText w:val="%8."/>
+      <w:lvlJc w:val="left"/>
+      <w:pPr>
+        <w:ind w:left="5760" w:hanging="360"/>
+      </w:pPr>
+    </w:lvl>
+    <w:lvl w:ilvl="8" w:tplc="4009001B" w:tentative="1">
+      <w:start w:val="1"/>
+      <w:numFmt w:val="lowerRoman"/>
+      <w:lvlText w:val="%9."/>
+      <w:lvlJc w:val="right"/>
+      <w:pPr>
+        <w:ind w:left="6480" w:hanging="180"/>
+      </w:pPr>
+    </w:lvl>
+  </w:abstractNum>
+  <w:abstractNum w:abstractNumId="11" w15:restartNumberingAfterBreak="0">
+    <w:nsid w:val="759246A2"/>
+    <w:multiLevelType w:val="hybridMultilevel"/>
+    <w:tmpl w:val="8F88E3BA"/>
+    <w:lvl w:ilvl="0" w:tplc="4009001B">
+      <w:start w:val="1"/>
+      <w:numFmt w:val="lowerRoman"/>
+      <w:lvlText w:val="%1."/>
+      <w:lvlJc w:val="right"/>
+      <w:pPr>
+        <w:ind w:left="1080" w:hanging="360"/>
+      </w:pPr>
+    </w:lvl>
+    <w:lvl w:ilvl="1" w:tplc="40090019" w:tentative="1">
+      <w:start w:val="1"/>
+      <w:numFmt w:val="lowerLetter"/>
+      <w:lvlText w:val="%2."/>
+      <w:lvlJc w:val="left"/>
+      <w:pPr>
+        <w:ind w:left="1800" w:hanging="360"/>
+      </w:pPr>
+    </w:lvl>
+    <w:lvl w:ilvl="2" w:tplc="4009001B" w:tentative="1">
+      <w:start w:val="1"/>
+      <w:numFmt w:val="lowerRoman"/>
+      <w:lvlText w:val="%3."/>
+      <w:lvlJc w:val="right"/>
+      <w:pPr>
+        <w:ind w:left="2520" w:hanging="180"/>
+      </w:pPr>
+    </w:lvl>
+    <w:lvl w:ilvl="3" w:tplc="4009000F" w:tentative="1">
+      <w:start w:val="1"/>
+      <w:numFmt w:val="decimal"/>
+      <w:lvlText w:val="%4."/>
+      <w:lvlJc w:val="left"/>
+      <w:pPr>
+        <w:ind w:left="3240" w:hanging="360"/>
+      </w:pPr>
+    </w:lvl>
+    <w:lvl w:ilvl="4" w:tplc="40090019" w:tentative="1">
+      <w:start w:val="1"/>
+      <w:numFmt w:val="lowerLetter"/>
+      <w:lvlText w:val="%5."/>
+      <w:lvlJc w:val="left"/>
+      <w:pPr>
+        <w:ind w:left="3960" w:hanging="360"/>
+      </w:pPr>
+    </w:lvl>
+    <w:lvl w:ilvl="5" w:tplc="4009001B" w:tentative="1">
+      <w:start w:val="1"/>
+      <w:numFmt w:val="lowerRoman"/>
+      <w:lvlText w:val="%6."/>
+      <w:lvlJc w:val="right"/>
+      <w:pPr>
+        <w:ind w:left="4680" w:hanging="180"/>
+      </w:pPr>
+    </w:lvl>
+    <w:lvl w:ilvl="6" w:tplc="4009000F" w:tentative="1">
+      <w:start w:val="1"/>
+      <w:numFmt w:val="decimal"/>
+      <w:lvlText w:val="%7."/>
+      <w:lvlJc w:val="left"/>
+      <w:pPr>
+        <w:ind w:left="5400" w:hanging="360"/>
+      </w:pPr>
+    </w:lvl>
+    <w:lvl w:ilvl="7" w:tplc="40090019" w:tentative="1">
+      <w:start w:val="1"/>
+      <w:numFmt w:val="lowerLetter"/>
+      <w:lvlText w:val="%8."/>
+      <w:lvlJc w:val="left"/>
+      <w:pPr>
+        <w:ind w:left="6120" w:hanging="360"/>
+      </w:pPr>
+    </w:lvl>
+    <w:lvl w:ilvl="8" w:tplc="4009001B" w:tentative="1">
+      <w:start w:val="1"/>
+      <w:numFmt w:val="lowerRoman"/>
+      <w:lvlText w:val="%9."/>
+      <w:lvlJc w:val="right"/>
+      <w:pPr>
+        <w:ind w:left="6840" w:hanging="180"/>
+      </w:pPr>
+    </w:lvl>
+  </w:abstractNum>
+  <w:abstractNum w:abstractNumId="12" w15:restartNumberingAfterBreak="0">
     <w:nsid w:val="7BF37681"/>
     <w:multiLevelType w:val="multilevel"/>
     <w:tmpl w:val="EB7A45C0"/>
@@ -219,13 +1732,58 @@
     </w:lvl>
   </w:abstractNum>
   <w:num w:numId="1">
+    <w:abstractNumId w:val="12"/>
+  </w:num>
+  <w:num w:numId="2">
+    <w:abstractNumId w:val="7"/>
+  </w:num>
+  <w:num w:numId="3">
+    <w:abstractNumId w:val="6"/>
+    <w:lvlOverride w:ilvl="0"/>
+    <w:lvlOverride w:ilvl="1"/>
+    <w:lvlOverride w:ilvl="2"/>
+    <w:lvlOverride w:ilvl="3"/>
+    <w:lvlOverride w:ilvl="4"/>
+    <w:lvlOverride w:ilvl="5"/>
+    <w:lvlOverride w:ilvl="6"/>
+    <w:lvlOverride w:ilvl="7"/>
+    <w:lvlOverride w:ilvl="8"/>
+  </w:num>
+  <w:num w:numId="4">
+    <w:abstractNumId w:val="3"/>
+  </w:num>
+  <w:num w:numId="5">
+    <w:abstractNumId w:val="10"/>
+  </w:num>
+  <w:num w:numId="6">
+    <w:abstractNumId w:val="4"/>
+  </w:num>
+  <w:num w:numId="7">
     <w:abstractNumId w:val="0"/>
+  </w:num>
+  <w:num w:numId="8">
+    <w:abstractNumId w:val="5"/>
+  </w:num>
+  <w:num w:numId="9">
+    <w:abstractNumId w:val="2"/>
+  </w:num>
+  <w:num w:numId="10">
+    <w:abstractNumId w:val="9"/>
+  </w:num>
+  <w:num w:numId="11">
+    <w:abstractNumId w:val="8"/>
+  </w:num>
+  <w:num w:numId="12">
+    <w:abstractNumId w:val="1"/>
+  </w:num>
+  <w:num w:numId="13">
+    <w:abstractNumId w:val="11"/>
   </w:num>
 </w:numbering>
 </file>
 
 <file path=word/styles.xml><?xml version="1.0" encoding="utf-8"?>
-<w:styles xmlns:mc="http://schemas.openxmlformats.org/markup-compatibility/2006" xmlns:r="http://schemas.openxmlformats.org/officeDocument/2006/relationships" xmlns:w="http://schemas.openxmlformats.org/wordprocessingml/2006/main" xmlns:w14="http://schemas.microsoft.com/office/word/2010/wordml" xmlns:w15="http://schemas.microsoft.com/office/word/2012/wordml" xmlns:w16cid="http://schemas.microsoft.com/office/word/2016/wordml/cid" xmlns:w16se="http://schemas.microsoft.com/office/word/2015/wordml/symex" mc:Ignorable="w14 w15 w16se w16cid">
+<w:styles xmlns:mc="http://schemas.openxmlformats.org/markup-compatibility/2006" xmlns:r="http://schemas.openxmlformats.org/officeDocument/2006/relationships" xmlns:w="http://schemas.openxmlformats.org/wordprocessingml/2006/main" xmlns:w14="http://schemas.microsoft.com/office/word/2010/wordml" xmlns:w15="http://schemas.microsoft.com/office/word/2012/wordml" xmlns:w16cex="http://schemas.microsoft.com/office/word/2018/wordml/cex" xmlns:w16cid="http://schemas.microsoft.com/office/word/2016/wordml/cid" xmlns:w16="http://schemas.microsoft.com/office/word/2018/wordml" xmlns:w16se="http://schemas.microsoft.com/office/word/2015/wordml/symex" mc:Ignorable="w14 w15 w16se w16cid w16 w16cex">
   <w:docDefaults>
     <w:rPrDefault>
       <w:rPr>
@@ -241,7 +1799,7 @@
       </w:pPr>
     </w:pPrDefault>
   </w:docDefaults>
-  <w:latentStyles w:defLockedState="0" w:defUIPriority="99" w:defSemiHidden="0" w:defUnhideWhenUsed="0" w:defQFormat="0" w:count="375">
+  <w:latentStyles w:defLockedState="0" w:defUIPriority="99" w:defSemiHidden="0" w:defUnhideWhenUsed="0" w:defQFormat="0" w:count="376">
     <w:lsdException w:name="Normal" w:uiPriority="0" w:qFormat="1"/>
     <w:lsdException w:name="heading 1" w:uiPriority="9" w:qFormat="1"/>
     <w:lsdException w:name="heading 2" w:semiHidden="1" w:uiPriority="9" w:unhideWhenUsed="1" w:qFormat="1"/>
@@ -347,7 +1905,6 @@
     <w:lsdException w:name="HTML Sample" w:semiHidden="1" w:unhideWhenUsed="1"/>
     <w:lsdException w:name="HTML Typewriter" w:semiHidden="1" w:unhideWhenUsed="1"/>
     <w:lsdException w:name="HTML Variable" w:semiHidden="1" w:unhideWhenUsed="1"/>
-    <w:lsdException w:name="Normal Table" w:semiHidden="1" w:unhideWhenUsed="1"/>
     <w:lsdException w:name="annotation subject" w:semiHidden="1" w:unhideWhenUsed="1"/>
     <w:lsdException w:name="No List" w:semiHidden="1" w:unhideWhenUsed="1"/>
     <w:lsdException w:name="Outline List 1" w:semiHidden="1" w:unhideWhenUsed="1"/>
@@ -394,10 +1951,8 @@
     <w:lsdException w:name="Table Subtle 2" w:semiHidden="1" w:unhideWhenUsed="1"/>
     <w:lsdException w:name="Table Web 1" w:semiHidden="1" w:unhideWhenUsed="1"/>
     <w:lsdException w:name="Table Web 2" w:semiHidden="1" w:unhideWhenUsed="1"/>
-    <w:lsdException w:name="Table Web 3" w:semiHidden="1" w:unhideWhenUsed="1"/>
     <w:lsdException w:name="Balloon Text" w:semiHidden="1" w:unhideWhenUsed="1"/>
     <w:lsdException w:name="Table Grid" w:uiPriority="39"/>
-    <w:lsdException w:name="Table Theme" w:semiHidden="1" w:unhideWhenUsed="1"/>
     <w:lsdException w:name="Placeholder Text" w:semiHidden="1"/>
     <w:lsdException w:name="No Spacing" w:uiPriority="1" w:qFormat="1"/>
     <w:lsdException w:name="Light Shading" w:uiPriority="60"/>
@@ -617,6 +2172,7 @@
     <w:lsdException w:name="Smart Hyperlink" w:semiHidden="1" w:unhideWhenUsed="1"/>
     <w:lsdException w:name="Hashtag" w:semiHidden="1" w:unhideWhenUsed="1"/>
     <w:lsdException w:name="Unresolved Mention" w:semiHidden="1" w:unhideWhenUsed="1"/>
+    <w:lsdException w:name="Smart Link" w:semiHidden="1" w:unhideWhenUsed="1"/>
   </w:latentStyles>
   <w:style w:type="paragraph" w:default="1" w:styleId="Normal">
     <w:name w:val="Normal"/>
@@ -794,6 +2350,17 @@
       <w:sz w:val="30"/>
       <w:szCs w:val="30"/>
     </w:rPr>
+  </w:style>
+  <w:style w:type="paragraph" w:styleId="ListParagraph">
+    <w:name w:val="List Paragraph"/>
+    <w:basedOn w:val="Normal"/>
+    <w:uiPriority w:val="34"/>
+    <w:qFormat/>
+    <w:rsid w:val="00F73380"/>
+    <w:pPr>
+      <w:ind w:left="720"/>
+      <w:contextualSpacing/>
+    </w:pPr>
   </w:style>
 </w:styles>
 </file>

</xml_diff>